<commit_message>
modifica use case 13- 17
</commit_message>
<xml_diff>
--- a/Work product/Use Case/Use Case (da Us13 a US17).docx
+++ b/Work product/Use Case/Use Case (da Us13 a US17).docx
@@ -11,13 +11,14 @@
       </w:tblPr>
       <w:tblGrid>
         <w:gridCol w:w="1940"/>
-        <w:gridCol w:w="7688"/>
+        <w:gridCol w:w="3844"/>
+        <w:gridCol w:w="3844"/>
       </w:tblGrid>
       <w:tr>
         <w:tc>
           <w:tcPr>
             <w:tcW w:w="9628" w:type="dxa"/>
-            <w:gridSpan w:val="2"/>
+            <w:gridSpan w:val="3"/>
             <w:tcBorders>
               <w:top w:val="single" w:sz="4" w:space="0" w:color="auto"/>
               <w:left w:val="single" w:sz="4" w:space="0" w:color="auto"/>
@@ -29,11 +30,17 @@
             <w:pPr>
               <w:jc w:val="center"/>
               <w:rPr>
-                <w:lang w:val="it-IT"/>
-              </w:rPr>
-            </w:pPr>
-            <w:r>
-              <w:rPr>
+                <w:b/>
+                <w:bCs/>
+                <w:lang w:val="it-IT"/>
+              </w:rPr>
+            </w:pPr>
+            <w:bookmarkStart w:id="0" w:name="_GoBack"/>
+            <w:bookmarkEnd w:id="0"/>
+            <w:r>
+              <w:rPr>
+                <w:b/>
+                <w:bCs/>
                 <w:lang w:val="it-IT"/>
               </w:rPr>
               <w:t>Ricerca Corso</w:t>
@@ -56,11 +63,15 @@
           <w:p>
             <w:pPr>
               <w:rPr>
-                <w:lang w:val="it-IT"/>
-              </w:rPr>
-            </w:pPr>
-            <w:r>
-              <w:rPr>
+                <w:b/>
+                <w:bCs/>
+                <w:lang w:val="it-IT"/>
+              </w:rPr>
+            </w:pPr>
+            <w:r>
+              <w:rPr>
+                <w:b/>
+                <w:bCs/>
                 <w:lang w:val="it-IT"/>
               </w:rPr>
               <w:t>ID</w:t>
@@ -70,6 +81,7 @@
         <w:tc>
           <w:tcPr>
             <w:tcW w:w="7688" w:type="dxa"/>
+            <w:gridSpan w:val="2"/>
             <w:tcBorders>
               <w:top w:val="single" w:sz="4" w:space="0" w:color="auto"/>
               <w:left w:val="single" w:sz="4" w:space="0" w:color="auto"/>
@@ -107,11 +119,15 @@
           <w:p>
             <w:pPr>
               <w:rPr>
-                <w:lang w:val="it-IT"/>
-              </w:rPr>
-            </w:pPr>
-            <w:r>
-              <w:rPr>
+                <w:b/>
+                <w:bCs/>
+                <w:lang w:val="it-IT"/>
+              </w:rPr>
+            </w:pPr>
+            <w:r>
+              <w:rPr>
+                <w:b/>
+                <w:bCs/>
                 <w:lang w:val="it-IT"/>
               </w:rPr>
               <w:t>Attori</w:t>
@@ -121,6 +137,7 @@
         <w:tc>
           <w:tcPr>
             <w:tcW w:w="7688" w:type="dxa"/>
+            <w:gridSpan w:val="2"/>
             <w:tcBorders>
               <w:top w:val="single" w:sz="4" w:space="0" w:color="auto"/>
               <w:left w:val="single" w:sz="4" w:space="0" w:color="auto"/>
@@ -158,11 +175,15 @@
           <w:p>
             <w:pPr>
               <w:rPr>
-                <w:lang w:val="it-IT"/>
-              </w:rPr>
-            </w:pPr>
-            <w:r>
-              <w:rPr>
+                <w:b/>
+                <w:bCs/>
+                <w:lang w:val="it-IT"/>
+              </w:rPr>
+            </w:pPr>
+            <w:r>
+              <w:rPr>
+                <w:b/>
+                <w:bCs/>
                 <w:lang w:val="it-IT"/>
               </w:rPr>
               <w:t>Precondizioni</w:t>
@@ -172,31 +193,20 @@
         <w:tc>
           <w:tcPr>
             <w:tcW w:w="7688" w:type="dxa"/>
-            <w:tcBorders>
-              <w:top w:val="single" w:sz="4" w:space="0" w:color="auto"/>
-              <w:left w:val="single" w:sz="4" w:space="0" w:color="auto"/>
-              <w:bottom w:val="single" w:sz="4" w:space="0" w:color="auto"/>
-              <w:right w:val="single" w:sz="4" w:space="0" w:color="auto"/>
-            </w:tcBorders>
-          </w:tcPr>
-          <w:p>
-            <w:pPr>
-              <w:rPr>
-                <w:lang w:val="it-IT"/>
-              </w:rPr>
-            </w:pPr>
-            <w:r>
-              <w:rPr>
-                <w:lang w:val="it-IT"/>
-              </w:rPr>
-              <w:t>Acquirente accede</w:t>
-            </w:r>
-            <w:r>
-              <w:rPr>
-                <w:lang w:val="it-IT"/>
-              </w:rPr>
-              <w:t xml:space="preserve"> al sito</w:t>
-            </w:r>
+            <w:gridSpan w:val="2"/>
+            <w:tcBorders>
+              <w:top w:val="single" w:sz="4" w:space="0" w:color="auto"/>
+              <w:left w:val="single" w:sz="4" w:space="0" w:color="auto"/>
+              <w:bottom w:val="single" w:sz="4" w:space="0" w:color="auto"/>
+              <w:right w:val="single" w:sz="4" w:space="0" w:color="auto"/>
+            </w:tcBorders>
+          </w:tcPr>
+          <w:p>
+            <w:pPr>
+              <w:rPr>
+                <w:lang w:val="it-IT"/>
+              </w:rPr>
+            </w:pPr>
           </w:p>
         </w:tc>
       </w:tr>
@@ -214,11 +224,15 @@
           <w:p>
             <w:pPr>
               <w:rPr>
-                <w:lang w:val="it-IT"/>
-              </w:rPr>
-            </w:pPr>
-            <w:r>
-              <w:rPr>
+                <w:b/>
+                <w:bCs/>
+                <w:lang w:val="it-IT"/>
+              </w:rPr>
+            </w:pPr>
+            <w:r>
+              <w:rPr>
+                <w:b/>
+                <w:bCs/>
                 <w:lang w:val="it-IT"/>
               </w:rPr>
               <w:t>Flusso di eventi</w:t>
@@ -227,39 +241,61 @@
         </w:tc>
         <w:tc>
           <w:tcPr>
-            <w:tcW w:w="7688" w:type="dxa"/>
-            <w:tcBorders>
-              <w:top w:val="single" w:sz="4" w:space="0" w:color="auto"/>
-              <w:left w:val="single" w:sz="4" w:space="0" w:color="auto"/>
-              <w:bottom w:val="single" w:sz="4" w:space="0" w:color="auto"/>
-              <w:right w:val="single" w:sz="4" w:space="0" w:color="auto"/>
-            </w:tcBorders>
-          </w:tcPr>
-          <w:p>
-            <w:pPr>
-              <w:pStyle w:val="Paragrafoelenco"/>
-              <w:numPr>
-                <w:ilvl w:val="0"/>
-                <w:numId w:val="1"/>
-              </w:numPr>
-              <w:rPr>
-                <w:lang w:val="it-IT"/>
-              </w:rPr>
-            </w:pPr>
-            <w:r>
-              <w:rPr>
-                <w:lang w:val="it-IT"/>
-              </w:rPr>
-              <w:t>L’acqurente vuole ricercare un pacchetto e digita delle parole riferenti al pacchetto sulla barra di ricerca</w:t>
-            </w:r>
-          </w:p>
-          <w:p>
-            <w:pPr>
-              <w:pStyle w:val="Paragrafoelenco"/>
-              <w:numPr>
-                <w:ilvl w:val="0"/>
-                <w:numId w:val="1"/>
-              </w:numPr>
+            <w:tcW w:w="3844" w:type="dxa"/>
+            <w:tcBorders>
+              <w:top w:val="single" w:sz="4" w:space="0" w:color="auto"/>
+              <w:left w:val="single" w:sz="4" w:space="0" w:color="auto"/>
+              <w:bottom w:val="single" w:sz="4" w:space="0" w:color="auto"/>
+              <w:right w:val="single" w:sz="4" w:space="0" w:color="auto"/>
+            </w:tcBorders>
+          </w:tcPr>
+          <w:p>
+            <w:pPr>
+              <w:rPr>
+                <w:lang w:val="it-IT"/>
+              </w:rPr>
+            </w:pPr>
+            <w:r>
+              <w:rPr>
+                <w:lang w:val="it-IT"/>
+              </w:rPr>
+              <w:t>L’acqurente digita delle parole riferenti al pacchetto sulla barra di ricerca</w:t>
+            </w:r>
+          </w:p>
+        </w:tc>
+        <w:tc>
+          <w:tcPr>
+            <w:tcW w:w="3844" w:type="dxa"/>
+            <w:tcBorders>
+              <w:top w:val="single" w:sz="4" w:space="0" w:color="auto"/>
+              <w:left w:val="single" w:sz="4" w:space="0" w:color="auto"/>
+              <w:bottom w:val="single" w:sz="4" w:space="0" w:color="auto"/>
+              <w:right w:val="single" w:sz="4" w:space="0" w:color="auto"/>
+            </w:tcBorders>
+          </w:tcPr>
+          <w:p>
+            <w:pPr>
+              <w:rPr>
+                <w:lang w:val="it-IT"/>
+              </w:rPr>
+            </w:pPr>
+          </w:p>
+          <w:p>
+            <w:pPr>
+              <w:rPr>
+                <w:lang w:val="it-IT"/>
+              </w:rPr>
+            </w:pPr>
+          </w:p>
+          <w:p>
+            <w:pPr>
+              <w:rPr>
+                <w:lang w:val="it-IT"/>
+              </w:rPr>
+            </w:pPr>
+          </w:p>
+          <w:p>
+            <w:pPr>
               <w:rPr>
                 <w:lang w:val="it-IT"/>
               </w:rPr>
@@ -287,11 +323,15 @@
           <w:p>
             <w:pPr>
               <w:rPr>
-                <w:lang w:val="it-IT"/>
-              </w:rPr>
-            </w:pPr>
-            <w:r>
-              <w:rPr>
+                <w:b/>
+                <w:bCs/>
+                <w:lang w:val="it-IT"/>
+              </w:rPr>
+            </w:pPr>
+            <w:r>
+              <w:rPr>
+                <w:b/>
+                <w:bCs/>
                 <w:lang w:val="it-IT"/>
               </w:rPr>
               <w:t>Postcondizioni</w:t>
@@ -301,6 +341,7 @@
         <w:tc>
           <w:tcPr>
             <w:tcW w:w="7688" w:type="dxa"/>
+            <w:gridSpan w:val="2"/>
             <w:tcBorders>
               <w:top w:val="single" w:sz="4" w:space="0" w:color="auto"/>
               <w:left w:val="single" w:sz="4" w:space="0" w:color="auto"/>
@@ -329,13 +370,14 @@
       </w:tblPr>
       <w:tblGrid>
         <w:gridCol w:w="1941"/>
-        <w:gridCol w:w="7687"/>
+        <w:gridCol w:w="3843"/>
+        <w:gridCol w:w="3844"/>
       </w:tblGrid>
       <w:tr>
         <w:tc>
           <w:tcPr>
             <w:tcW w:w="9628" w:type="dxa"/>
-            <w:gridSpan w:val="2"/>
+            <w:gridSpan w:val="3"/>
             <w:tcBorders>
               <w:top w:val="single" w:sz="4" w:space="0" w:color="auto"/>
               <w:left w:val="single" w:sz="4" w:space="0" w:color="auto"/>
@@ -347,11 +389,15 @@
             <w:pPr>
               <w:jc w:val="center"/>
               <w:rPr>
-                <w:lang w:val="it-IT"/>
-              </w:rPr>
-            </w:pPr>
-            <w:r>
-              <w:rPr>
+                <w:b/>
+                <w:bCs/>
+                <w:lang w:val="it-IT"/>
+              </w:rPr>
+            </w:pPr>
+            <w:r>
+              <w:rPr>
+                <w:b/>
+                <w:bCs/>
                 <w:lang w:val="it-IT"/>
               </w:rPr>
               <w:t>Rimozione lezione errata</w:t>
@@ -374,11 +420,15 @@
           <w:p>
             <w:pPr>
               <w:rPr>
-                <w:lang w:val="it-IT"/>
-              </w:rPr>
-            </w:pPr>
-            <w:r>
-              <w:rPr>
+                <w:b/>
+                <w:bCs/>
+                <w:lang w:val="it-IT"/>
+              </w:rPr>
+            </w:pPr>
+            <w:r>
+              <w:rPr>
+                <w:b/>
+                <w:bCs/>
                 <w:lang w:val="it-IT"/>
               </w:rPr>
               <w:t>ID</w:t>
@@ -388,6 +438,7 @@
         <w:tc>
           <w:tcPr>
             <w:tcW w:w="7687" w:type="dxa"/>
+            <w:gridSpan w:val="2"/>
             <w:tcBorders>
               <w:top w:val="single" w:sz="4" w:space="0" w:color="auto"/>
               <w:left w:val="single" w:sz="4" w:space="0" w:color="auto"/>
@@ -425,11 +476,15 @@
           <w:p>
             <w:pPr>
               <w:rPr>
-                <w:lang w:val="it-IT"/>
-              </w:rPr>
-            </w:pPr>
-            <w:r>
-              <w:rPr>
+                <w:b/>
+                <w:bCs/>
+                <w:lang w:val="it-IT"/>
+              </w:rPr>
+            </w:pPr>
+            <w:r>
+              <w:rPr>
+                <w:b/>
+                <w:bCs/>
                 <w:lang w:val="it-IT"/>
               </w:rPr>
               <w:t>Attori</w:t>
@@ -439,6 +494,7 @@
         <w:tc>
           <w:tcPr>
             <w:tcW w:w="7687" w:type="dxa"/>
+            <w:gridSpan w:val="2"/>
             <w:tcBorders>
               <w:top w:val="single" w:sz="4" w:space="0" w:color="auto"/>
               <w:left w:val="single" w:sz="4" w:space="0" w:color="auto"/>
@@ -476,11 +532,15 @@
           <w:p>
             <w:pPr>
               <w:rPr>
-                <w:lang w:val="it-IT"/>
-              </w:rPr>
-            </w:pPr>
-            <w:r>
-              <w:rPr>
+                <w:b/>
+                <w:bCs/>
+                <w:lang w:val="it-IT"/>
+              </w:rPr>
+            </w:pPr>
+            <w:r>
+              <w:rPr>
+                <w:b/>
+                <w:bCs/>
                 <w:lang w:val="it-IT"/>
               </w:rPr>
               <w:t>Precondizioni</w:t>
@@ -490,6 +550,7 @@
         <w:tc>
           <w:tcPr>
             <w:tcW w:w="7687" w:type="dxa"/>
+            <w:gridSpan w:val="2"/>
             <w:tcBorders>
               <w:top w:val="single" w:sz="4" w:space="0" w:color="auto"/>
               <w:left w:val="single" w:sz="4" w:space="0" w:color="auto"/>
@@ -512,13 +573,31 @@
               <w:rPr>
                 <w:lang w:val="it-IT"/>
               </w:rPr>
-              <w:t>L’insegnante effettu</w:t>
+              <w:t xml:space="preserve">L’insegnante </w:t>
+            </w:r>
+            <w:r>
+              <w:rPr>
+                <w:lang w:val="it-IT"/>
+              </w:rPr>
+              <w:t xml:space="preserve">ha </w:t>
+            </w:r>
+            <w:r>
+              <w:rPr>
+                <w:lang w:val="it-IT"/>
+              </w:rPr>
+              <w:t>effettu</w:t>
             </w:r>
             <w:r>
               <w:rPr>
                 <w:lang w:val="it-IT"/>
               </w:rPr>
               <w:t>a</w:t>
+            </w:r>
+            <w:r>
+              <w:rPr>
+                <w:lang w:val="it-IT"/>
+              </w:rPr>
+              <w:t>to</w:t>
             </w:r>
             <w:r>
               <w:rPr>
@@ -561,11 +640,15 @@
           <w:p>
             <w:pPr>
               <w:rPr>
-                <w:lang w:val="it-IT"/>
-              </w:rPr>
-            </w:pPr>
-            <w:r>
-              <w:rPr>
+                <w:b/>
+                <w:bCs/>
+                <w:lang w:val="it-IT"/>
+              </w:rPr>
+            </w:pPr>
+            <w:r>
+              <w:rPr>
+                <w:b/>
+                <w:bCs/>
                 <w:lang w:val="it-IT"/>
               </w:rPr>
               <w:t>Flusso di eventi</w:t>
@@ -574,45 +657,160 @@
         </w:tc>
         <w:tc>
           <w:tcPr>
-            <w:tcW w:w="7687" w:type="dxa"/>
-            <w:tcBorders>
-              <w:top w:val="single" w:sz="4" w:space="0" w:color="auto"/>
-              <w:left w:val="single" w:sz="4" w:space="0" w:color="auto"/>
-              <w:bottom w:val="single" w:sz="4" w:space="0" w:color="auto"/>
-              <w:right w:val="single" w:sz="4" w:space="0" w:color="auto"/>
-            </w:tcBorders>
-          </w:tcPr>
+            <w:tcW w:w="3843" w:type="dxa"/>
+            <w:tcBorders>
+              <w:top w:val="single" w:sz="4" w:space="0" w:color="auto"/>
+              <w:left w:val="single" w:sz="4" w:space="0" w:color="auto"/>
+              <w:bottom w:val="single" w:sz="4" w:space="0" w:color="auto"/>
+              <w:right w:val="single" w:sz="4" w:space="0" w:color="auto"/>
+            </w:tcBorders>
+          </w:tcPr>
+          <w:p>
+            <w:pPr>
+              <w:rPr>
+                <w:lang w:val="it-IT"/>
+              </w:rPr>
+            </w:pPr>
+            <w:r>
+              <w:rPr>
+                <w:lang w:val="it-IT"/>
+              </w:rPr>
+              <w:t>L’insegnante accede al catalogo</w:t>
+            </w:r>
+          </w:p>
           <w:p>
             <w:pPr>
               <w:pStyle w:val="Paragrafoelenco"/>
-              <w:numPr>
-                <w:ilvl w:val="0"/>
-                <w:numId w:val="2"/>
-              </w:numPr>
-              <w:rPr>
-                <w:lang w:val="it-IT"/>
-              </w:rPr>
-            </w:pPr>
-            <w:r>
-              <w:rPr>
-                <w:lang w:val="it-IT"/>
-              </w:rPr>
-              <w:t>L’insegnante accede al</w:t>
-            </w:r>
-            <w:r>
-              <w:rPr>
-                <w:lang w:val="it-IT"/>
-              </w:rPr>
-              <w:t xml:space="preserve"> catalogo</w:t>
-            </w:r>
+              <w:rPr>
+                <w:lang w:val="it-IT"/>
+              </w:rPr>
+            </w:pPr>
           </w:p>
           <w:p>
             <w:pPr>
               <w:pStyle w:val="Paragrafoelenco"/>
-              <w:numPr>
-                <w:ilvl w:val="0"/>
-                <w:numId w:val="2"/>
-              </w:numPr>
+              <w:rPr>
+                <w:lang w:val="it-IT"/>
+              </w:rPr>
+            </w:pPr>
+          </w:p>
+          <w:p>
+            <w:pPr>
+              <w:pStyle w:val="Paragrafoelenco"/>
+              <w:rPr>
+                <w:lang w:val="it-IT"/>
+              </w:rPr>
+            </w:pPr>
+          </w:p>
+          <w:p>
+            <w:pPr>
+              <w:pStyle w:val="Paragrafoelenco"/>
+              <w:rPr>
+                <w:lang w:val="it-IT"/>
+              </w:rPr>
+            </w:pPr>
+          </w:p>
+          <w:p>
+            <w:pPr>
+              <w:rPr>
+                <w:lang w:val="it-IT"/>
+              </w:rPr>
+            </w:pPr>
+            <w:r>
+              <w:rPr>
+                <w:lang w:val="it-IT"/>
+              </w:rPr>
+              <w:t>L’insegnante clicca su un pacchetto di cui vuole eliminare una lezione</w:t>
+            </w:r>
+          </w:p>
+          <w:p>
+            <w:pPr>
+              <w:rPr>
+                <w:lang w:val="it-IT"/>
+              </w:rPr>
+            </w:pPr>
+          </w:p>
+          <w:p>
+            <w:pPr>
+              <w:rPr>
+                <w:lang w:val="it-IT"/>
+              </w:rPr>
+            </w:pPr>
+          </w:p>
+          <w:p>
+            <w:pPr>
+              <w:rPr>
+                <w:lang w:val="it-IT"/>
+              </w:rPr>
+            </w:pPr>
+          </w:p>
+          <w:p>
+            <w:pPr>
+              <w:rPr>
+                <w:lang w:val="it-IT"/>
+              </w:rPr>
+            </w:pPr>
+            <w:r>
+              <w:rPr>
+                <w:lang w:val="it-IT"/>
+              </w:rPr>
+              <w:t>L’insegnante digita la lezione che vuole eliminare</w:t>
+            </w:r>
+          </w:p>
+          <w:p>
+            <w:pPr>
+              <w:rPr>
+                <w:lang w:val="it-IT"/>
+              </w:rPr>
+            </w:pPr>
+          </w:p>
+          <w:p>
+            <w:pPr>
+              <w:rPr>
+                <w:lang w:val="it-IT"/>
+              </w:rPr>
+            </w:pPr>
+          </w:p>
+          <w:p>
+            <w:pPr>
+              <w:rPr>
+                <w:lang w:val="it-IT"/>
+              </w:rPr>
+            </w:pPr>
+            <w:r>
+              <w:rPr>
+                <w:lang w:val="it-IT"/>
+              </w:rPr>
+              <w:t>L’insegnante procede con l’eliminazione</w:t>
+            </w:r>
+          </w:p>
+        </w:tc>
+        <w:tc>
+          <w:tcPr>
+            <w:tcW w:w="3844" w:type="dxa"/>
+            <w:tcBorders>
+              <w:top w:val="single" w:sz="4" w:space="0" w:color="auto"/>
+              <w:left w:val="single" w:sz="4" w:space="0" w:color="auto"/>
+              <w:bottom w:val="single" w:sz="4" w:space="0" w:color="auto"/>
+              <w:right w:val="single" w:sz="4" w:space="0" w:color="auto"/>
+            </w:tcBorders>
+          </w:tcPr>
+          <w:p>
+            <w:pPr>
+              <w:rPr>
+                <w:lang w:val="it-IT"/>
+              </w:rPr>
+            </w:pPr>
+          </w:p>
+          <w:p>
+            <w:pPr>
+              <w:rPr>
+                <w:lang w:val="it-IT"/>
+              </w:rPr>
+            </w:pPr>
+          </w:p>
+          <w:p>
+            <w:pPr>
               <w:rPr>
                 <w:lang w:val="it-IT"/>
               </w:rPr>
@@ -626,29 +824,20 @@
           </w:p>
           <w:p>
             <w:pPr>
-              <w:pStyle w:val="Paragrafoelenco"/>
-              <w:numPr>
-                <w:ilvl w:val="0"/>
-                <w:numId w:val="2"/>
-              </w:numPr>
-              <w:rPr>
-                <w:lang w:val="it-IT"/>
-              </w:rPr>
-            </w:pPr>
-            <w:r>
-              <w:rPr>
-                <w:lang w:val="it-IT"/>
-              </w:rPr>
-              <w:t>L’insegnante clicca su un pacchetto di cui vuole eliminare una lezione</w:t>
-            </w:r>
-          </w:p>
-          <w:p>
-            <w:pPr>
-              <w:pStyle w:val="Paragrafoelenco"/>
-              <w:numPr>
-                <w:ilvl w:val="0"/>
-                <w:numId w:val="2"/>
-              </w:numPr>
+              <w:rPr>
+                <w:lang w:val="it-IT"/>
+              </w:rPr>
+            </w:pPr>
+          </w:p>
+          <w:p>
+            <w:pPr>
+              <w:rPr>
+                <w:lang w:val="it-IT"/>
+              </w:rPr>
+            </w:pPr>
+          </w:p>
+          <w:p>
+            <w:pPr>
               <w:rPr>
                 <w:lang w:val="it-IT"/>
               </w:rPr>
@@ -662,71 +851,54 @@
           </w:p>
           <w:p>
             <w:pPr>
-              <w:pStyle w:val="Paragrafoelenco"/>
-              <w:numPr>
-                <w:ilvl w:val="0"/>
-                <w:numId w:val="2"/>
-              </w:numPr>
-              <w:rPr>
-                <w:lang w:val="it-IT"/>
-              </w:rPr>
-            </w:pPr>
-            <w:r>
-              <w:rPr>
-                <w:lang w:val="it-IT"/>
-              </w:rPr>
-              <w:t>L’insegnante digita la lezione che vuole eliminare</w:t>
-            </w:r>
-          </w:p>
-          <w:p>
-            <w:pPr>
-              <w:pStyle w:val="Paragrafoelenco"/>
-              <w:numPr>
-                <w:ilvl w:val="0"/>
-                <w:numId w:val="2"/>
-              </w:numPr>
-              <w:rPr>
-                <w:lang w:val="it-IT"/>
-              </w:rPr>
-            </w:pPr>
-            <w:r>
-              <w:rPr>
-                <w:lang w:val="it-IT"/>
-              </w:rPr>
-              <w:t xml:space="preserve">Il sistema le chiede </w:t>
-            </w:r>
-            <w:r>
-              <w:rPr>
-                <w:lang w:val="it-IT"/>
-              </w:rPr>
-              <w:t>la conferma</w:t>
-            </w:r>
-          </w:p>
-          <w:p>
-            <w:pPr>
-              <w:pStyle w:val="Paragrafoelenco"/>
-              <w:numPr>
-                <w:ilvl w:val="0"/>
-                <w:numId w:val="2"/>
-              </w:numPr>
-              <w:rPr>
-                <w:lang w:val="it-IT"/>
-              </w:rPr>
-            </w:pPr>
-            <w:r>
-              <w:rPr>
-                <w:lang w:val="it-IT"/>
-              </w:rPr>
-              <w:t>L’insegnante procede con l’eliminazione</w:t>
-            </w:r>
-          </w:p>
-          <w:p>
-            <w:pPr>
-              <w:pStyle w:val="Paragrafoelenco"/>
-              <w:numPr>
-                <w:ilvl w:val="0"/>
-                <w:numId w:val="2"/>
-              </w:numPr>
+              <w:rPr>
+                <w:lang w:val="it-IT"/>
+              </w:rPr>
+            </w:pPr>
+          </w:p>
+          <w:p>
+            <w:pPr>
+              <w:rPr>
+                <w:lang w:val="it-IT"/>
+              </w:rPr>
+            </w:pPr>
+          </w:p>
+          <w:p>
+            <w:pPr>
+              <w:rPr>
+                <w:lang w:val="it-IT"/>
+              </w:rPr>
+            </w:pPr>
+            <w:r>
+              <w:rPr>
+                <w:lang w:val="it-IT"/>
+              </w:rPr>
+              <w:t>Il sistema le chiede la conferma</w:t>
+            </w:r>
+          </w:p>
+          <w:p>
+            <w:pPr>
+              <w:rPr>
+                <w:lang w:val="it-IT"/>
+              </w:rPr>
+            </w:pPr>
+          </w:p>
+          <w:p>
+            <w:pPr>
+              <w:rPr>
+                <w:lang w:val="it-IT"/>
+              </w:rPr>
+            </w:pPr>
+          </w:p>
+          <w:p>
+            <w:pPr>
+              <w:rPr>
+                <w:lang w:val="it-IT"/>
+              </w:rPr>
+            </w:pPr>
+          </w:p>
+          <w:p>
+            <w:pPr>
               <w:rPr>
                 <w:lang w:val="it-IT"/>
               </w:rPr>
@@ -737,13 +909,6 @@
               </w:rPr>
               <w:t>Il sistema elimina la lezione</w:t>
             </w:r>
-          </w:p>
-          <w:p>
-            <w:pPr>
-              <w:rPr>
-                <w:lang w:val="it-IT"/>
-              </w:rPr>
-            </w:pPr>
           </w:p>
         </w:tc>
       </w:tr>
@@ -761,11 +926,15 @@
           <w:p>
             <w:pPr>
               <w:rPr>
-                <w:lang w:val="it-IT"/>
-              </w:rPr>
-            </w:pPr>
-            <w:r>
-              <w:rPr>
+                <w:b/>
+                <w:bCs/>
+                <w:lang w:val="it-IT"/>
+              </w:rPr>
+            </w:pPr>
+            <w:r>
+              <w:rPr>
+                <w:b/>
+                <w:bCs/>
                 <w:lang w:val="it-IT"/>
               </w:rPr>
               <w:t>Postcondizioni</w:t>
@@ -775,6 +944,7 @@
         <w:tc>
           <w:tcPr>
             <w:tcW w:w="7687" w:type="dxa"/>
+            <w:gridSpan w:val="2"/>
             <w:tcBorders>
               <w:top w:val="single" w:sz="4" w:space="0" w:color="auto"/>
               <w:left w:val="single" w:sz="4" w:space="0" w:color="auto"/>
@@ -798,6 +968,16 @@
         </w:tc>
       </w:tr>
     </w:tbl>
+    <w:p/>
+    <w:p/>
+    <w:p/>
+    <w:p/>
+    <w:p/>
+    <w:p/>
+    <w:p/>
+    <w:p/>
+    <w:p/>
+    <w:p/>
     <w:p/>
     <w:p/>
     <w:p/>
@@ -810,13 +990,14 @@
       </w:tblPr>
       <w:tblGrid>
         <w:gridCol w:w="1941"/>
-        <w:gridCol w:w="7687"/>
+        <w:gridCol w:w="3843"/>
+        <w:gridCol w:w="3844"/>
       </w:tblGrid>
       <w:tr>
         <w:tc>
           <w:tcPr>
             <w:tcW w:w="9628" w:type="dxa"/>
-            <w:gridSpan w:val="2"/>
+            <w:gridSpan w:val="3"/>
             <w:tcBorders>
               <w:top w:val="single" w:sz="4" w:space="0" w:color="auto"/>
               <w:left w:val="single" w:sz="4" w:space="0" w:color="auto"/>
@@ -828,11 +1009,15 @@
             <w:pPr>
               <w:jc w:val="center"/>
               <w:rPr>
-                <w:lang w:val="it-IT"/>
-              </w:rPr>
-            </w:pPr>
-            <w:r>
-              <w:rPr>
+                <w:b/>
+                <w:bCs/>
+                <w:lang w:val="it-IT"/>
+              </w:rPr>
+            </w:pPr>
+            <w:r>
+              <w:rPr>
+                <w:b/>
+                <w:bCs/>
                 <w:lang w:val="it-IT"/>
               </w:rPr>
               <w:t>Elimina pacchetto</w:t>
@@ -855,11 +1040,15 @@
           <w:p>
             <w:pPr>
               <w:rPr>
-                <w:lang w:val="it-IT"/>
-              </w:rPr>
-            </w:pPr>
-            <w:r>
-              <w:rPr>
+                <w:b/>
+                <w:bCs/>
+                <w:lang w:val="it-IT"/>
+              </w:rPr>
+            </w:pPr>
+            <w:r>
+              <w:rPr>
+                <w:b/>
+                <w:bCs/>
                 <w:lang w:val="it-IT"/>
               </w:rPr>
               <w:t>ID</w:t>
@@ -869,6 +1058,7 @@
         <w:tc>
           <w:tcPr>
             <w:tcW w:w="7687" w:type="dxa"/>
+            <w:gridSpan w:val="2"/>
             <w:tcBorders>
               <w:top w:val="single" w:sz="4" w:space="0" w:color="auto"/>
               <w:left w:val="single" w:sz="4" w:space="0" w:color="auto"/>
@@ -906,11 +1096,15 @@
           <w:p>
             <w:pPr>
               <w:rPr>
-                <w:lang w:val="it-IT"/>
-              </w:rPr>
-            </w:pPr>
-            <w:r>
-              <w:rPr>
+                <w:b/>
+                <w:bCs/>
+                <w:lang w:val="it-IT"/>
+              </w:rPr>
+            </w:pPr>
+            <w:r>
+              <w:rPr>
+                <w:b/>
+                <w:bCs/>
                 <w:lang w:val="it-IT"/>
               </w:rPr>
               <w:t>Attori</w:t>
@@ -920,6 +1114,7 @@
         <w:tc>
           <w:tcPr>
             <w:tcW w:w="7687" w:type="dxa"/>
+            <w:gridSpan w:val="2"/>
             <w:tcBorders>
               <w:top w:val="single" w:sz="4" w:space="0" w:color="auto"/>
               <w:left w:val="single" w:sz="4" w:space="0" w:color="auto"/>
@@ -957,11 +1152,15 @@
           <w:p>
             <w:pPr>
               <w:rPr>
-                <w:lang w:val="it-IT"/>
-              </w:rPr>
-            </w:pPr>
-            <w:r>
-              <w:rPr>
+                <w:b/>
+                <w:bCs/>
+                <w:lang w:val="it-IT"/>
+              </w:rPr>
+            </w:pPr>
+            <w:r>
+              <w:rPr>
+                <w:b/>
+                <w:bCs/>
                 <w:lang w:val="it-IT"/>
               </w:rPr>
               <w:t>Precondizioni</w:t>
@@ -971,6 +1170,7 @@
         <w:tc>
           <w:tcPr>
             <w:tcW w:w="7687" w:type="dxa"/>
+            <w:gridSpan w:val="2"/>
             <w:tcBorders>
               <w:top w:val="single" w:sz="4" w:space="0" w:color="auto"/>
               <w:left w:val="single" w:sz="4" w:space="0" w:color="auto"/>
@@ -993,7 +1193,31 @@
               <w:rPr>
                 <w:lang w:val="it-IT"/>
               </w:rPr>
-              <w:t>L’insegnante effettua il login</w:t>
+              <w:t>L’insegnante</w:t>
+            </w:r>
+            <w:r>
+              <w:rPr>
+                <w:lang w:val="it-IT"/>
+              </w:rPr>
+              <w:t xml:space="preserve"> ha</w:t>
+            </w:r>
+            <w:r>
+              <w:rPr>
+                <w:lang w:val="it-IT"/>
+              </w:rPr>
+              <w:t xml:space="preserve"> effettua</w:t>
+            </w:r>
+            <w:r>
+              <w:rPr>
+                <w:lang w:val="it-IT"/>
+              </w:rPr>
+              <w:t>to</w:t>
+            </w:r>
+            <w:r>
+              <w:rPr>
+                <w:lang w:val="it-IT"/>
+              </w:rPr>
+              <w:t xml:space="preserve"> il login</w:t>
             </w:r>
           </w:p>
           <w:p>
@@ -1030,11 +1254,15 @@
           <w:p>
             <w:pPr>
               <w:rPr>
-                <w:lang w:val="it-IT"/>
-              </w:rPr>
-            </w:pPr>
-            <w:r>
-              <w:rPr>
+                <w:b/>
+                <w:bCs/>
+                <w:lang w:val="it-IT"/>
+              </w:rPr>
+            </w:pPr>
+            <w:r>
+              <w:rPr>
+                <w:b/>
+                <w:bCs/>
                 <w:lang w:val="it-IT"/>
               </w:rPr>
               <w:t>Flusso di eventi</w:t>
@@ -1043,45 +1271,126 @@
         </w:tc>
         <w:tc>
           <w:tcPr>
-            <w:tcW w:w="7687" w:type="dxa"/>
-            <w:tcBorders>
-              <w:top w:val="single" w:sz="4" w:space="0" w:color="auto"/>
-              <w:left w:val="single" w:sz="4" w:space="0" w:color="auto"/>
-              <w:bottom w:val="single" w:sz="4" w:space="0" w:color="auto"/>
-              <w:right w:val="single" w:sz="4" w:space="0" w:color="auto"/>
-            </w:tcBorders>
-          </w:tcPr>
-          <w:p>
-            <w:pPr>
-              <w:pStyle w:val="Paragrafoelenco"/>
-              <w:numPr>
-                <w:ilvl w:val="0"/>
-                <w:numId w:val="3"/>
-              </w:numPr>
-              <w:rPr>
-                <w:lang w:val="it-IT"/>
-              </w:rPr>
-            </w:pPr>
-            <w:r>
-              <w:rPr>
-                <w:lang w:val="it-IT"/>
-              </w:rPr>
-              <w:t xml:space="preserve">L’insegnante accede </w:t>
-            </w:r>
-            <w:r>
-              <w:rPr>
-                <w:lang w:val="it-IT"/>
-              </w:rPr>
-              <w:t>al catalogo</w:t>
-            </w:r>
-          </w:p>
-          <w:p>
-            <w:pPr>
-              <w:pStyle w:val="Paragrafoelenco"/>
-              <w:numPr>
-                <w:ilvl w:val="0"/>
-                <w:numId w:val="3"/>
-              </w:numPr>
+            <w:tcW w:w="3843" w:type="dxa"/>
+            <w:tcBorders>
+              <w:top w:val="single" w:sz="4" w:space="0" w:color="auto"/>
+              <w:left w:val="single" w:sz="4" w:space="0" w:color="auto"/>
+              <w:bottom w:val="single" w:sz="4" w:space="0" w:color="auto"/>
+              <w:right w:val="single" w:sz="4" w:space="0" w:color="auto"/>
+            </w:tcBorders>
+          </w:tcPr>
+          <w:p>
+            <w:pPr>
+              <w:rPr>
+                <w:lang w:val="it-IT"/>
+              </w:rPr>
+            </w:pPr>
+            <w:r>
+              <w:rPr>
+                <w:lang w:val="it-IT"/>
+              </w:rPr>
+              <w:t>L’insegnante accede al catalogo</w:t>
+            </w:r>
+          </w:p>
+          <w:p>
+            <w:pPr>
+              <w:ind w:left="360"/>
+              <w:rPr>
+                <w:lang w:val="it-IT"/>
+              </w:rPr>
+            </w:pPr>
+          </w:p>
+          <w:p>
+            <w:pPr>
+              <w:ind w:left="360"/>
+              <w:rPr>
+                <w:lang w:val="it-IT"/>
+              </w:rPr>
+            </w:pPr>
+          </w:p>
+          <w:p>
+            <w:pPr>
+              <w:rPr>
+                <w:lang w:val="it-IT"/>
+              </w:rPr>
+            </w:pPr>
+          </w:p>
+          <w:p>
+            <w:pPr>
+              <w:rPr>
+                <w:lang w:val="it-IT"/>
+              </w:rPr>
+            </w:pPr>
+            <w:r>
+              <w:rPr>
+                <w:lang w:val="it-IT"/>
+              </w:rPr>
+              <w:t>L’insegnante clicca su un pacchetto che vuole eliminare</w:t>
+            </w:r>
+          </w:p>
+          <w:p>
+            <w:pPr>
+              <w:ind w:left="360"/>
+              <w:rPr>
+                <w:lang w:val="it-IT"/>
+              </w:rPr>
+            </w:pPr>
+          </w:p>
+          <w:p>
+            <w:pPr>
+              <w:rPr>
+                <w:lang w:val="it-IT"/>
+              </w:rPr>
+            </w:pPr>
+          </w:p>
+          <w:p>
+            <w:pPr>
+              <w:rPr>
+                <w:lang w:val="it-IT"/>
+              </w:rPr>
+            </w:pPr>
+          </w:p>
+          <w:p>
+            <w:pPr>
+              <w:rPr>
+                <w:lang w:val="it-IT"/>
+              </w:rPr>
+            </w:pPr>
+            <w:r>
+              <w:rPr>
+                <w:lang w:val="it-IT"/>
+              </w:rPr>
+              <w:t>L’insegnante procede con l’eliminazione</w:t>
+            </w:r>
+          </w:p>
+          <w:p>
+            <w:pPr>
+              <w:rPr>
+                <w:lang w:val="it-IT"/>
+              </w:rPr>
+            </w:pPr>
+          </w:p>
+        </w:tc>
+        <w:tc>
+          <w:tcPr>
+            <w:tcW w:w="3844" w:type="dxa"/>
+            <w:tcBorders>
+              <w:top w:val="single" w:sz="4" w:space="0" w:color="auto"/>
+              <w:left w:val="single" w:sz="4" w:space="0" w:color="auto"/>
+              <w:bottom w:val="single" w:sz="4" w:space="0" w:color="auto"/>
+              <w:right w:val="single" w:sz="4" w:space="0" w:color="auto"/>
+            </w:tcBorders>
+          </w:tcPr>
+          <w:p>
+            <w:pPr>
+              <w:ind w:left="360"/>
+              <w:rPr>
+                <w:lang w:val="it-IT"/>
+              </w:rPr>
+            </w:pPr>
+          </w:p>
+          <w:p>
+            <w:pPr>
               <w:rPr>
                 <w:lang w:val="it-IT"/>
               </w:rPr>
@@ -1095,107 +1404,84 @@
           </w:p>
           <w:p>
             <w:pPr>
-              <w:pStyle w:val="Paragrafoelenco"/>
-              <w:numPr>
-                <w:ilvl w:val="0"/>
-                <w:numId w:val="3"/>
-              </w:numPr>
-              <w:rPr>
-                <w:lang w:val="it-IT"/>
-              </w:rPr>
-            </w:pPr>
-            <w:r>
-              <w:rPr>
-                <w:lang w:val="it-IT"/>
-              </w:rPr>
-              <w:t xml:space="preserve">L’insegnante clicca su un pacchetto </w:t>
-            </w:r>
-            <w:r>
-              <w:rPr>
-                <w:lang w:val="it-IT"/>
-              </w:rPr>
-              <w:t>che vuole eliminare</w:t>
-            </w:r>
-          </w:p>
-          <w:p>
-            <w:pPr>
-              <w:pStyle w:val="Paragrafoelenco"/>
-              <w:numPr>
-                <w:ilvl w:val="0"/>
-                <w:numId w:val="3"/>
-              </w:numPr>
-              <w:rPr>
-                <w:lang w:val="it-IT"/>
-              </w:rPr>
-            </w:pPr>
-            <w:r>
-              <w:rPr>
-                <w:lang w:val="it-IT"/>
-              </w:rPr>
-              <w:t xml:space="preserve">Il sistema le chiede </w:t>
-            </w:r>
-            <w:r>
-              <w:rPr>
-                <w:lang w:val="it-IT"/>
-              </w:rPr>
-              <w:t>la conferma</w:t>
-            </w:r>
-          </w:p>
-          <w:p>
-            <w:pPr>
-              <w:pStyle w:val="Paragrafoelenco"/>
-              <w:numPr>
-                <w:ilvl w:val="0"/>
-                <w:numId w:val="3"/>
-              </w:numPr>
-              <w:rPr>
-                <w:lang w:val="it-IT"/>
-              </w:rPr>
-            </w:pPr>
-            <w:r>
-              <w:rPr>
-                <w:lang w:val="it-IT"/>
-              </w:rPr>
-              <w:t>L’insegnante procede con l’eliminazione</w:t>
-            </w:r>
-          </w:p>
-          <w:p>
-            <w:pPr>
-              <w:pStyle w:val="Paragrafoelenco"/>
-              <w:numPr>
-                <w:ilvl w:val="0"/>
-                <w:numId w:val="3"/>
-              </w:numPr>
-              <w:rPr>
-                <w:lang w:val="it-IT"/>
-              </w:rPr>
-            </w:pPr>
-            <w:r>
-              <w:rPr>
-                <w:lang w:val="it-IT"/>
-              </w:rPr>
-              <w:t xml:space="preserve">Il sistema elimina </w:t>
-            </w:r>
-            <w:r>
-              <w:rPr>
-                <w:lang w:val="it-IT"/>
-              </w:rPr>
-              <w:t>il pacchetto</w:t>
-            </w:r>
-          </w:p>
-          <w:p>
-            <w:pPr>
-              <w:rPr>
-                <w:lang w:val="it-IT"/>
-              </w:rPr>
-            </w:pPr>
-          </w:p>
-          <w:p>
-            <w:pPr>
-              <w:rPr>
-                <w:lang w:val="it-IT"/>
-              </w:rPr>
-            </w:pPr>
+              <w:ind w:left="360"/>
+              <w:rPr>
+                <w:lang w:val="it-IT"/>
+              </w:rPr>
+            </w:pPr>
+          </w:p>
+          <w:p>
+            <w:pPr>
+              <w:ind w:left="360"/>
+              <w:rPr>
+                <w:lang w:val="it-IT"/>
+              </w:rPr>
+            </w:pPr>
+          </w:p>
+          <w:p>
+            <w:pPr>
+              <w:ind w:left="360"/>
+              <w:rPr>
+                <w:lang w:val="it-IT"/>
+              </w:rPr>
+            </w:pPr>
+          </w:p>
+          <w:p>
+            <w:pPr>
+              <w:rPr>
+                <w:lang w:val="it-IT"/>
+              </w:rPr>
+            </w:pPr>
+            <w:r>
+              <w:rPr>
+                <w:lang w:val="it-IT"/>
+              </w:rPr>
+              <w:t>Il sistema le chiede la conferma</w:t>
+            </w:r>
+          </w:p>
+          <w:p>
+            <w:pPr>
+              <w:ind w:left="360"/>
+              <w:rPr>
+                <w:lang w:val="it-IT"/>
+              </w:rPr>
+            </w:pPr>
+          </w:p>
+          <w:p>
+            <w:pPr>
+              <w:ind w:left="360"/>
+              <w:rPr>
+                <w:lang w:val="it-IT"/>
+              </w:rPr>
+            </w:pPr>
+          </w:p>
+          <w:p>
+            <w:pPr>
+              <w:ind w:left="360"/>
+              <w:rPr>
+                <w:lang w:val="it-IT"/>
+              </w:rPr>
+            </w:pPr>
+          </w:p>
+          <w:p>
+            <w:pPr>
+              <w:rPr>
+                <w:lang w:val="it-IT"/>
+              </w:rPr>
+            </w:pPr>
+          </w:p>
+          <w:p>
+            <w:pPr>
+              <w:rPr>
+                <w:lang w:val="it-IT"/>
+              </w:rPr>
+            </w:pPr>
+            <w:r>
+              <w:rPr>
+                <w:lang w:val="it-IT"/>
+              </w:rPr>
+              <w:t>Il sistema elimina il pacchetto</w:t>
+            </w:r>
           </w:p>
         </w:tc>
       </w:tr>
@@ -1213,11 +1499,15 @@
           <w:p>
             <w:pPr>
               <w:rPr>
-                <w:lang w:val="it-IT"/>
-              </w:rPr>
-            </w:pPr>
-            <w:r>
-              <w:rPr>
+                <w:b/>
+                <w:bCs/>
+                <w:lang w:val="it-IT"/>
+              </w:rPr>
+            </w:pPr>
+            <w:r>
+              <w:rPr>
+                <w:b/>
+                <w:bCs/>
                 <w:lang w:val="it-IT"/>
               </w:rPr>
               <w:t>Postcondizioni</w:t>
@@ -1227,6 +1517,7 @@
         <w:tc>
           <w:tcPr>
             <w:tcW w:w="7687" w:type="dxa"/>
+            <w:gridSpan w:val="2"/>
             <w:tcBorders>
               <w:top w:val="single" w:sz="4" w:space="0" w:color="auto"/>
               <w:left w:val="single" w:sz="4" w:space="0" w:color="auto"/>
@@ -1273,13 +1564,14 @@
       </w:tblPr>
       <w:tblGrid>
         <w:gridCol w:w="1941"/>
-        <w:gridCol w:w="7687"/>
+        <w:gridCol w:w="3843"/>
+        <w:gridCol w:w="3844"/>
       </w:tblGrid>
       <w:tr>
         <w:tc>
           <w:tcPr>
             <w:tcW w:w="9628" w:type="dxa"/>
-            <w:gridSpan w:val="2"/>
+            <w:gridSpan w:val="3"/>
             <w:tcBorders>
               <w:top w:val="single" w:sz="4" w:space="0" w:color="auto"/>
               <w:left w:val="single" w:sz="4" w:space="0" w:color="auto"/>
@@ -1291,11 +1583,15 @@
             <w:pPr>
               <w:jc w:val="center"/>
               <w:rPr>
-                <w:lang w:val="it-IT"/>
-              </w:rPr>
-            </w:pPr>
-            <w:r>
-              <w:rPr>
+                <w:b/>
+                <w:bCs/>
+                <w:lang w:val="it-IT"/>
+              </w:rPr>
+            </w:pPr>
+            <w:r>
+              <w:rPr>
+                <w:b/>
+                <w:bCs/>
                 <w:lang w:val="it-IT"/>
               </w:rPr>
               <w:t>Modifica lezione</w:t>
@@ -1318,11 +1614,15 @@
           <w:p>
             <w:pPr>
               <w:rPr>
-                <w:lang w:val="it-IT"/>
-              </w:rPr>
-            </w:pPr>
-            <w:r>
-              <w:rPr>
+                <w:b/>
+                <w:bCs/>
+                <w:lang w:val="it-IT"/>
+              </w:rPr>
+            </w:pPr>
+            <w:r>
+              <w:rPr>
+                <w:b/>
+                <w:bCs/>
                 <w:lang w:val="it-IT"/>
               </w:rPr>
               <w:t>ID</w:t>
@@ -1332,6 +1632,7 @@
         <w:tc>
           <w:tcPr>
             <w:tcW w:w="7687" w:type="dxa"/>
+            <w:gridSpan w:val="2"/>
             <w:tcBorders>
               <w:top w:val="single" w:sz="4" w:space="0" w:color="auto"/>
               <w:left w:val="single" w:sz="4" w:space="0" w:color="auto"/>
@@ -1369,11 +1670,15 @@
           <w:p>
             <w:pPr>
               <w:rPr>
-                <w:lang w:val="it-IT"/>
-              </w:rPr>
-            </w:pPr>
-            <w:r>
-              <w:rPr>
+                <w:b/>
+                <w:bCs/>
+                <w:lang w:val="it-IT"/>
+              </w:rPr>
+            </w:pPr>
+            <w:r>
+              <w:rPr>
+                <w:b/>
+                <w:bCs/>
                 <w:lang w:val="it-IT"/>
               </w:rPr>
               <w:t>Attori</w:t>
@@ -1383,6 +1688,7 @@
         <w:tc>
           <w:tcPr>
             <w:tcW w:w="7687" w:type="dxa"/>
+            <w:gridSpan w:val="2"/>
             <w:tcBorders>
               <w:top w:val="single" w:sz="4" w:space="0" w:color="auto"/>
               <w:left w:val="single" w:sz="4" w:space="0" w:color="auto"/>
@@ -1420,11 +1726,15 @@
           <w:p>
             <w:pPr>
               <w:rPr>
-                <w:lang w:val="it-IT"/>
-              </w:rPr>
-            </w:pPr>
-            <w:r>
-              <w:rPr>
+                <w:b/>
+                <w:bCs/>
+                <w:lang w:val="it-IT"/>
+              </w:rPr>
+            </w:pPr>
+            <w:r>
+              <w:rPr>
+                <w:b/>
+                <w:bCs/>
                 <w:lang w:val="it-IT"/>
               </w:rPr>
               <w:t>Precondizioni</w:t>
@@ -1434,6 +1744,7 @@
         <w:tc>
           <w:tcPr>
             <w:tcW w:w="7687" w:type="dxa"/>
+            <w:gridSpan w:val="2"/>
             <w:tcBorders>
               <w:top w:val="single" w:sz="4" w:space="0" w:color="auto"/>
               <w:left w:val="single" w:sz="4" w:space="0" w:color="auto"/>
@@ -1456,7 +1767,31 @@
               <w:rPr>
                 <w:lang w:val="it-IT"/>
               </w:rPr>
-              <w:t>L’insegnante effettua il login</w:t>
+              <w:t xml:space="preserve">L’insegnante </w:t>
+            </w:r>
+            <w:r>
+              <w:rPr>
+                <w:lang w:val="it-IT"/>
+              </w:rPr>
+              <w:t xml:space="preserve">ha </w:t>
+            </w:r>
+            <w:r>
+              <w:rPr>
+                <w:lang w:val="it-IT"/>
+              </w:rPr>
+              <w:t>effettua</w:t>
+            </w:r>
+            <w:r>
+              <w:rPr>
+                <w:lang w:val="it-IT"/>
+              </w:rPr>
+              <w:t>to</w:t>
+            </w:r>
+            <w:r>
+              <w:rPr>
+                <w:lang w:val="it-IT"/>
+              </w:rPr>
+              <w:t xml:space="preserve"> il login</w:t>
             </w:r>
           </w:p>
           <w:p>
@@ -1493,11 +1828,15 @@
           <w:p>
             <w:pPr>
               <w:rPr>
-                <w:lang w:val="it-IT"/>
-              </w:rPr>
-            </w:pPr>
-            <w:r>
-              <w:rPr>
+                <w:b/>
+                <w:bCs/>
+                <w:lang w:val="it-IT"/>
+              </w:rPr>
+            </w:pPr>
+            <w:r>
+              <w:rPr>
+                <w:b/>
+                <w:bCs/>
                 <w:lang w:val="it-IT"/>
               </w:rPr>
               <w:t>Flusso di eventi</w:t>
@@ -1506,45 +1845,151 @@
         </w:tc>
         <w:tc>
           <w:tcPr>
-            <w:tcW w:w="7687" w:type="dxa"/>
-            <w:tcBorders>
-              <w:top w:val="single" w:sz="4" w:space="0" w:color="auto"/>
-              <w:left w:val="single" w:sz="4" w:space="0" w:color="auto"/>
-              <w:bottom w:val="single" w:sz="4" w:space="0" w:color="auto"/>
-              <w:right w:val="single" w:sz="4" w:space="0" w:color="auto"/>
-            </w:tcBorders>
-          </w:tcPr>
-          <w:p>
-            <w:pPr>
-              <w:pStyle w:val="Paragrafoelenco"/>
-              <w:numPr>
-                <w:ilvl w:val="0"/>
-                <w:numId w:val="4"/>
-              </w:numPr>
-              <w:rPr>
-                <w:lang w:val="it-IT"/>
-              </w:rPr>
-            </w:pPr>
-            <w:r>
-              <w:rPr>
-                <w:lang w:val="it-IT"/>
-              </w:rPr>
-              <w:t xml:space="preserve">L’insegnante accede </w:t>
-            </w:r>
-            <w:r>
-              <w:rPr>
-                <w:lang w:val="it-IT"/>
-              </w:rPr>
-              <w:t>al catalogo</w:t>
-            </w:r>
-          </w:p>
-          <w:p>
-            <w:pPr>
-              <w:pStyle w:val="Paragrafoelenco"/>
-              <w:numPr>
-                <w:ilvl w:val="0"/>
-                <w:numId w:val="4"/>
-              </w:numPr>
+            <w:tcW w:w="3843" w:type="dxa"/>
+            <w:tcBorders>
+              <w:top w:val="single" w:sz="4" w:space="0" w:color="auto"/>
+              <w:left w:val="single" w:sz="4" w:space="0" w:color="auto"/>
+              <w:bottom w:val="single" w:sz="4" w:space="0" w:color="auto"/>
+              <w:right w:val="single" w:sz="4" w:space="0" w:color="auto"/>
+            </w:tcBorders>
+          </w:tcPr>
+          <w:p>
+            <w:pPr>
+              <w:rPr>
+                <w:lang w:val="it-IT"/>
+              </w:rPr>
+            </w:pPr>
+            <w:r>
+              <w:rPr>
+                <w:lang w:val="it-IT"/>
+              </w:rPr>
+              <w:t>L’insegnante accede al catalogo</w:t>
+            </w:r>
+          </w:p>
+          <w:p>
+            <w:pPr>
+              <w:ind w:left="360"/>
+              <w:rPr>
+                <w:lang w:val="it-IT"/>
+              </w:rPr>
+            </w:pPr>
+          </w:p>
+          <w:p>
+            <w:pPr>
+              <w:ind w:left="360"/>
+              <w:rPr>
+                <w:lang w:val="it-IT"/>
+              </w:rPr>
+            </w:pPr>
+          </w:p>
+          <w:p>
+            <w:pPr>
+              <w:rPr>
+                <w:lang w:val="it-IT"/>
+              </w:rPr>
+            </w:pPr>
+          </w:p>
+          <w:p>
+            <w:pPr>
+              <w:rPr>
+                <w:lang w:val="it-IT"/>
+              </w:rPr>
+            </w:pPr>
+            <w:r>
+              <w:rPr>
+                <w:lang w:val="it-IT"/>
+              </w:rPr>
+              <w:t>L’insegnante clicca su un pacchetto di cui vuole modificare una lezione</w:t>
+            </w:r>
+          </w:p>
+          <w:p>
+            <w:pPr>
+              <w:rPr>
+                <w:lang w:val="it-IT"/>
+              </w:rPr>
+            </w:pPr>
+          </w:p>
+          <w:p>
+            <w:pPr>
+              <w:rPr>
+                <w:lang w:val="it-IT"/>
+              </w:rPr>
+            </w:pPr>
+          </w:p>
+          <w:p>
+            <w:pPr>
+              <w:rPr>
+                <w:lang w:val="it-IT"/>
+              </w:rPr>
+            </w:pPr>
+            <w:r>
+              <w:rPr>
+                <w:lang w:val="it-IT"/>
+              </w:rPr>
+              <w:t>L’insegnante clicca su una lezione che vuole modificare</w:t>
+            </w:r>
+          </w:p>
+          <w:p>
+            <w:pPr>
+              <w:rPr>
+                <w:lang w:val="it-IT"/>
+              </w:rPr>
+            </w:pPr>
+          </w:p>
+          <w:p>
+            <w:pPr>
+              <w:rPr>
+                <w:lang w:val="it-IT"/>
+              </w:rPr>
+            </w:pPr>
+          </w:p>
+          <w:p>
+            <w:pPr>
+              <w:rPr>
+                <w:lang w:val="it-IT"/>
+              </w:rPr>
+            </w:pPr>
+          </w:p>
+          <w:p>
+            <w:pPr>
+              <w:rPr>
+                <w:lang w:val="it-IT"/>
+              </w:rPr>
+            </w:pPr>
+            <w:r>
+              <w:rPr>
+                <w:lang w:val="it-IT"/>
+              </w:rPr>
+              <w:t>L’isegnante effettua le modifiche e conferma</w:t>
+            </w:r>
+          </w:p>
+          <w:p>
+            <w:pPr>
+              <w:rPr>
+                <w:lang w:val="it-IT"/>
+              </w:rPr>
+            </w:pPr>
+          </w:p>
+        </w:tc>
+        <w:tc>
+          <w:tcPr>
+            <w:tcW w:w="3844" w:type="dxa"/>
+            <w:tcBorders>
+              <w:top w:val="single" w:sz="4" w:space="0" w:color="auto"/>
+              <w:left w:val="single" w:sz="4" w:space="0" w:color="auto"/>
+              <w:bottom w:val="single" w:sz="4" w:space="0" w:color="auto"/>
+              <w:right w:val="single" w:sz="4" w:space="0" w:color="auto"/>
+            </w:tcBorders>
+          </w:tcPr>
+          <w:p>
+            <w:pPr>
+              <w:rPr>
+                <w:lang w:val="it-IT"/>
+              </w:rPr>
+            </w:pPr>
+          </w:p>
+          <w:p>
+            <w:pPr>
               <w:rPr>
                 <w:lang w:val="it-IT"/>
               </w:rPr>
@@ -1558,29 +2003,20 @@
           </w:p>
           <w:p>
             <w:pPr>
-              <w:pStyle w:val="Paragrafoelenco"/>
-              <w:numPr>
-                <w:ilvl w:val="0"/>
-                <w:numId w:val="4"/>
-              </w:numPr>
-              <w:rPr>
-                <w:lang w:val="it-IT"/>
-              </w:rPr>
-            </w:pPr>
-            <w:r>
-              <w:rPr>
-                <w:lang w:val="it-IT"/>
-              </w:rPr>
-              <w:t>L’insegnante clicca su un pacchetto di cui vuole modificare una lezione</w:t>
-            </w:r>
-          </w:p>
-          <w:p>
-            <w:pPr>
-              <w:pStyle w:val="Paragrafoelenco"/>
-              <w:numPr>
-                <w:ilvl w:val="0"/>
-                <w:numId w:val="4"/>
-              </w:numPr>
+              <w:rPr>
+                <w:lang w:val="it-IT"/>
+              </w:rPr>
+            </w:pPr>
+          </w:p>
+          <w:p>
+            <w:pPr>
+              <w:rPr>
+                <w:lang w:val="it-IT"/>
+              </w:rPr>
+            </w:pPr>
+          </w:p>
+          <w:p>
+            <w:pPr>
               <w:rPr>
                 <w:lang w:val="it-IT"/>
               </w:rPr>
@@ -1594,29 +2030,21 @@
           </w:p>
           <w:p>
             <w:pPr>
-              <w:pStyle w:val="Paragrafoelenco"/>
-              <w:numPr>
-                <w:ilvl w:val="0"/>
-                <w:numId w:val="4"/>
-              </w:numPr>
-              <w:rPr>
-                <w:lang w:val="it-IT"/>
-              </w:rPr>
-            </w:pPr>
-            <w:r>
-              <w:rPr>
-                <w:lang w:val="it-IT"/>
-              </w:rPr>
-              <w:t>L’insegnante clicca su una lezione che vuole modificare</w:t>
-            </w:r>
-          </w:p>
-          <w:p>
-            <w:pPr>
-              <w:pStyle w:val="Paragrafoelenco"/>
-              <w:numPr>
-                <w:ilvl w:val="0"/>
-                <w:numId w:val="4"/>
-              </w:numPr>
+              <w:rPr>
+                <w:lang w:val="it-IT"/>
+              </w:rPr>
+            </w:pPr>
+          </w:p>
+          <w:p>
+            <w:pPr>
+              <w:ind w:left="360"/>
+              <w:rPr>
+                <w:lang w:val="it-IT"/>
+              </w:rPr>
+            </w:pPr>
+          </w:p>
+          <w:p>
+            <w:pPr>
               <w:rPr>
                 <w:lang w:val="it-IT"/>
               </w:rPr>
@@ -1630,29 +2058,21 @@
           </w:p>
           <w:p>
             <w:pPr>
-              <w:pStyle w:val="Paragrafoelenco"/>
-              <w:numPr>
-                <w:ilvl w:val="0"/>
-                <w:numId w:val="4"/>
-              </w:numPr>
-              <w:rPr>
-                <w:lang w:val="it-IT"/>
-              </w:rPr>
-            </w:pPr>
-            <w:r>
-              <w:rPr>
-                <w:lang w:val="it-IT"/>
-              </w:rPr>
-              <w:t>L’isegnante effettua le modifiche e conferma</w:t>
-            </w:r>
-          </w:p>
-          <w:p>
-            <w:pPr>
-              <w:pStyle w:val="Paragrafoelenco"/>
-              <w:numPr>
-                <w:ilvl w:val="0"/>
-                <w:numId w:val="4"/>
-              </w:numPr>
+              <w:ind w:left="360"/>
+              <w:rPr>
+                <w:lang w:val="it-IT"/>
+              </w:rPr>
+            </w:pPr>
+          </w:p>
+          <w:p>
+            <w:pPr>
+              <w:rPr>
+                <w:lang w:val="it-IT"/>
+              </w:rPr>
+            </w:pPr>
+          </w:p>
+          <w:p>
+            <w:pPr>
               <w:rPr>
                 <w:lang w:val="it-IT"/>
               </w:rPr>
@@ -1663,13 +2083,6 @@
               </w:rPr>
               <w:t>Il sistema attua le modifiche</w:t>
             </w:r>
-          </w:p>
-          <w:p>
-            <w:pPr>
-              <w:rPr>
-                <w:lang w:val="it-IT"/>
-              </w:rPr>
-            </w:pPr>
           </w:p>
         </w:tc>
       </w:tr>
@@ -1687,11 +2100,15 @@
           <w:p>
             <w:pPr>
               <w:rPr>
-                <w:lang w:val="it-IT"/>
-              </w:rPr>
-            </w:pPr>
-            <w:r>
-              <w:rPr>
+                <w:b/>
+                <w:bCs/>
+                <w:lang w:val="it-IT"/>
+              </w:rPr>
+            </w:pPr>
+            <w:r>
+              <w:rPr>
+                <w:b/>
+                <w:bCs/>
                 <w:lang w:val="it-IT"/>
               </w:rPr>
               <w:t>Postcondizioni</w:t>
@@ -1701,6 +2118,7 @@
         <w:tc>
           <w:tcPr>
             <w:tcW w:w="7687" w:type="dxa"/>
+            <w:gridSpan w:val="2"/>
             <w:tcBorders>
               <w:top w:val="single" w:sz="4" w:space="0" w:color="auto"/>
               <w:left w:val="single" w:sz="4" w:space="0" w:color="auto"/>
@@ -1724,6 +2142,8 @@
         </w:tc>
       </w:tr>
     </w:tbl>
+    <w:p/>
+    <w:p/>
     <w:p/>
     <w:p/>
     <w:p/>
@@ -1736,13 +2156,14 @@
       </w:tblPr>
       <w:tblGrid>
         <w:gridCol w:w="1941"/>
-        <w:gridCol w:w="7687"/>
+        <w:gridCol w:w="3843"/>
+        <w:gridCol w:w="3844"/>
       </w:tblGrid>
       <w:tr>
         <w:tc>
           <w:tcPr>
             <w:tcW w:w="9628" w:type="dxa"/>
-            <w:gridSpan w:val="2"/>
+            <w:gridSpan w:val="3"/>
             <w:tcBorders>
               <w:top w:val="single" w:sz="4" w:space="0" w:color="auto"/>
               <w:left w:val="single" w:sz="4" w:space="0" w:color="auto"/>
@@ -1754,11 +2175,15 @@
             <w:pPr>
               <w:jc w:val="center"/>
               <w:rPr>
-                <w:lang w:val="it-IT"/>
-              </w:rPr>
-            </w:pPr>
-            <w:r>
-              <w:rPr>
+                <w:b/>
+                <w:bCs/>
+                <w:lang w:val="it-IT"/>
+              </w:rPr>
+            </w:pPr>
+            <w:r>
+              <w:rPr>
+                <w:b/>
+                <w:bCs/>
                 <w:lang w:val="it-IT"/>
               </w:rPr>
               <w:t>Visualizza lezione</w:t>
@@ -1781,11 +2206,15 @@
           <w:p>
             <w:pPr>
               <w:rPr>
-                <w:lang w:val="it-IT"/>
-              </w:rPr>
-            </w:pPr>
-            <w:r>
-              <w:rPr>
+                <w:b/>
+                <w:bCs/>
+                <w:lang w:val="it-IT"/>
+              </w:rPr>
+            </w:pPr>
+            <w:r>
+              <w:rPr>
+                <w:b/>
+                <w:bCs/>
                 <w:lang w:val="it-IT"/>
               </w:rPr>
               <w:t>ID</w:t>
@@ -1795,6 +2224,7 @@
         <w:tc>
           <w:tcPr>
             <w:tcW w:w="7687" w:type="dxa"/>
+            <w:gridSpan w:val="2"/>
             <w:tcBorders>
               <w:top w:val="single" w:sz="4" w:space="0" w:color="auto"/>
               <w:left w:val="single" w:sz="4" w:space="0" w:color="auto"/>
@@ -1814,8 +2244,6 @@
               </w:rPr>
               <w:t>US17</w:t>
             </w:r>
-            <w:bookmarkStart w:id="0" w:name="_GoBack"/>
-            <w:bookmarkEnd w:id="0"/>
           </w:p>
         </w:tc>
       </w:tr>
@@ -1834,11 +2262,15 @@
           <w:p>
             <w:pPr>
               <w:rPr>
-                <w:lang w:val="it-IT"/>
-              </w:rPr>
-            </w:pPr>
-            <w:r>
-              <w:rPr>
+                <w:b/>
+                <w:bCs/>
+                <w:lang w:val="it-IT"/>
+              </w:rPr>
+            </w:pPr>
+            <w:r>
+              <w:rPr>
+                <w:b/>
+                <w:bCs/>
                 <w:lang w:val="it-IT"/>
               </w:rPr>
               <w:t>Attori</w:t>
@@ -1848,6 +2280,7 @@
         <w:tc>
           <w:tcPr>
             <w:tcW w:w="7687" w:type="dxa"/>
+            <w:gridSpan w:val="2"/>
             <w:tcBorders>
               <w:top w:val="single" w:sz="4" w:space="0" w:color="auto"/>
               <w:left w:val="single" w:sz="4" w:space="0" w:color="auto"/>
@@ -1885,11 +2318,15 @@
           <w:p>
             <w:pPr>
               <w:rPr>
-                <w:lang w:val="it-IT"/>
-              </w:rPr>
-            </w:pPr>
-            <w:r>
-              <w:rPr>
+                <w:b/>
+                <w:bCs/>
+                <w:lang w:val="it-IT"/>
+              </w:rPr>
+            </w:pPr>
+            <w:r>
+              <w:rPr>
+                <w:b/>
+                <w:bCs/>
                 <w:lang w:val="it-IT"/>
               </w:rPr>
               <w:t>Precondizioni</w:t>
@@ -1899,6 +2336,7 @@
         <w:tc>
           <w:tcPr>
             <w:tcW w:w="7687" w:type="dxa"/>
+            <w:gridSpan w:val="2"/>
             <w:tcBorders>
               <w:top w:val="single" w:sz="4" w:space="0" w:color="auto"/>
               <w:left w:val="single" w:sz="4" w:space="0" w:color="auto"/>
@@ -1921,7 +2359,31 @@
               <w:rPr>
                 <w:lang w:val="it-IT"/>
               </w:rPr>
-              <w:t>L’insegnante effettua il login</w:t>
+              <w:t xml:space="preserve">L’insegnante </w:t>
+            </w:r>
+            <w:r>
+              <w:rPr>
+                <w:lang w:val="it-IT"/>
+              </w:rPr>
+              <w:t xml:space="preserve">ha </w:t>
+            </w:r>
+            <w:r>
+              <w:rPr>
+                <w:lang w:val="it-IT"/>
+              </w:rPr>
+              <w:t>effettua</w:t>
+            </w:r>
+            <w:r>
+              <w:rPr>
+                <w:lang w:val="it-IT"/>
+              </w:rPr>
+              <w:t>to</w:t>
+            </w:r>
+            <w:r>
+              <w:rPr>
+                <w:lang w:val="it-IT"/>
+              </w:rPr>
+              <w:t xml:space="preserve"> il login</w:t>
             </w:r>
           </w:p>
           <w:p>
@@ -1958,11 +2420,15 @@
           <w:p>
             <w:pPr>
               <w:rPr>
-                <w:lang w:val="it-IT"/>
-              </w:rPr>
-            </w:pPr>
-            <w:r>
-              <w:rPr>
+                <w:b/>
+                <w:bCs/>
+                <w:lang w:val="it-IT"/>
+              </w:rPr>
+            </w:pPr>
+            <w:r>
+              <w:rPr>
+                <w:b/>
+                <w:bCs/>
                 <w:lang w:val="it-IT"/>
               </w:rPr>
               <w:t>Flusso di eventi</w:t>
@@ -1971,45 +2437,119 @@
         </w:tc>
         <w:tc>
           <w:tcPr>
-            <w:tcW w:w="7687" w:type="dxa"/>
-            <w:tcBorders>
-              <w:top w:val="single" w:sz="4" w:space="0" w:color="auto"/>
-              <w:left w:val="single" w:sz="4" w:space="0" w:color="auto"/>
-              <w:bottom w:val="single" w:sz="4" w:space="0" w:color="auto"/>
-              <w:right w:val="single" w:sz="4" w:space="0" w:color="auto"/>
-            </w:tcBorders>
-          </w:tcPr>
-          <w:p>
-            <w:pPr>
-              <w:pStyle w:val="Paragrafoelenco"/>
-              <w:numPr>
-                <w:ilvl w:val="0"/>
-                <w:numId w:val="5"/>
-              </w:numPr>
-              <w:rPr>
-                <w:lang w:val="it-IT"/>
-              </w:rPr>
-            </w:pPr>
-            <w:r>
-              <w:rPr>
-                <w:lang w:val="it-IT"/>
-              </w:rPr>
-              <w:t xml:space="preserve">L’insegnante accede </w:t>
-            </w:r>
-            <w:r>
-              <w:rPr>
-                <w:lang w:val="it-IT"/>
-              </w:rPr>
-              <w:t>al catalogo</w:t>
-            </w:r>
-          </w:p>
-          <w:p>
-            <w:pPr>
-              <w:pStyle w:val="Paragrafoelenco"/>
-              <w:numPr>
-                <w:ilvl w:val="0"/>
-                <w:numId w:val="5"/>
-              </w:numPr>
+            <w:tcW w:w="3843" w:type="dxa"/>
+            <w:tcBorders>
+              <w:top w:val="single" w:sz="4" w:space="0" w:color="auto"/>
+              <w:left w:val="single" w:sz="4" w:space="0" w:color="auto"/>
+              <w:bottom w:val="single" w:sz="4" w:space="0" w:color="auto"/>
+              <w:right w:val="single" w:sz="4" w:space="0" w:color="auto"/>
+            </w:tcBorders>
+          </w:tcPr>
+          <w:p>
+            <w:pPr>
+              <w:rPr>
+                <w:lang w:val="it-IT"/>
+              </w:rPr>
+            </w:pPr>
+            <w:r>
+              <w:rPr>
+                <w:lang w:val="it-IT"/>
+              </w:rPr>
+              <w:t>L’insegnante accede al catalogo</w:t>
+            </w:r>
+          </w:p>
+          <w:p>
+            <w:pPr>
+              <w:ind w:left="360"/>
+              <w:rPr>
+                <w:lang w:val="it-IT"/>
+              </w:rPr>
+            </w:pPr>
+          </w:p>
+          <w:p>
+            <w:pPr>
+              <w:ind w:left="360"/>
+              <w:rPr>
+                <w:lang w:val="it-IT"/>
+              </w:rPr>
+            </w:pPr>
+          </w:p>
+          <w:p>
+            <w:pPr>
+              <w:rPr>
+                <w:lang w:val="it-IT"/>
+              </w:rPr>
+            </w:pPr>
+          </w:p>
+          <w:p>
+            <w:pPr>
+              <w:rPr>
+                <w:lang w:val="it-IT"/>
+              </w:rPr>
+            </w:pPr>
+            <w:r>
+              <w:rPr>
+                <w:lang w:val="it-IT"/>
+              </w:rPr>
+              <w:t>L’insegnante clicca su un pacchetto di cui vuole visualizzare una lezione</w:t>
+            </w:r>
+          </w:p>
+          <w:p>
+            <w:pPr>
+              <w:ind w:left="360"/>
+              <w:rPr>
+                <w:lang w:val="it-IT"/>
+              </w:rPr>
+            </w:pPr>
+          </w:p>
+          <w:p>
+            <w:pPr>
+              <w:ind w:left="360"/>
+              <w:rPr>
+                <w:lang w:val="it-IT"/>
+              </w:rPr>
+            </w:pPr>
+          </w:p>
+          <w:p>
+            <w:pPr>
+              <w:rPr>
+                <w:lang w:val="it-IT"/>
+              </w:rPr>
+            </w:pPr>
+            <w:r>
+              <w:rPr>
+                <w:lang w:val="it-IT"/>
+              </w:rPr>
+              <w:t>L’insegnante clicca su una lezione che vuole visualizzare</w:t>
+            </w:r>
+          </w:p>
+          <w:p>
+            <w:pPr>
+              <w:rPr>
+                <w:lang w:val="it-IT"/>
+              </w:rPr>
+            </w:pPr>
+          </w:p>
+        </w:tc>
+        <w:tc>
+          <w:tcPr>
+            <w:tcW w:w="3844" w:type="dxa"/>
+            <w:tcBorders>
+              <w:top w:val="single" w:sz="4" w:space="0" w:color="auto"/>
+              <w:left w:val="single" w:sz="4" w:space="0" w:color="auto"/>
+              <w:bottom w:val="single" w:sz="4" w:space="0" w:color="auto"/>
+              <w:right w:val="single" w:sz="4" w:space="0" w:color="auto"/>
+            </w:tcBorders>
+          </w:tcPr>
+          <w:p>
+            <w:pPr>
+              <w:rPr>
+                <w:lang w:val="it-IT"/>
+              </w:rPr>
+            </w:pPr>
+          </w:p>
+          <w:p>
+            <w:pPr>
               <w:rPr>
                 <w:lang w:val="it-IT"/>
               </w:rPr>
@@ -2023,29 +2563,20 @@
           </w:p>
           <w:p>
             <w:pPr>
-              <w:pStyle w:val="Paragrafoelenco"/>
-              <w:numPr>
-                <w:ilvl w:val="0"/>
-                <w:numId w:val="5"/>
-              </w:numPr>
-              <w:rPr>
-                <w:lang w:val="it-IT"/>
-              </w:rPr>
-            </w:pPr>
-            <w:r>
-              <w:rPr>
-                <w:lang w:val="it-IT"/>
-              </w:rPr>
-              <w:t>L’insegnante clicca su un pacchetto di cui vuole visualizzare una lezione</w:t>
-            </w:r>
-          </w:p>
-          <w:p>
-            <w:pPr>
-              <w:pStyle w:val="Paragrafoelenco"/>
-              <w:numPr>
-                <w:ilvl w:val="0"/>
-                <w:numId w:val="5"/>
-              </w:numPr>
+              <w:rPr>
+                <w:lang w:val="it-IT"/>
+              </w:rPr>
+            </w:pPr>
+          </w:p>
+          <w:p>
+            <w:pPr>
+              <w:rPr>
+                <w:lang w:val="it-IT"/>
+              </w:rPr>
+            </w:pPr>
+          </w:p>
+          <w:p>
+            <w:pPr>
               <w:rPr>
                 <w:lang w:val="it-IT"/>
               </w:rPr>
@@ -2059,29 +2590,22 @@
           </w:p>
           <w:p>
             <w:pPr>
-              <w:pStyle w:val="Paragrafoelenco"/>
-              <w:numPr>
-                <w:ilvl w:val="0"/>
-                <w:numId w:val="5"/>
-              </w:numPr>
-              <w:rPr>
-                <w:lang w:val="it-IT"/>
-              </w:rPr>
-            </w:pPr>
-            <w:r>
-              <w:rPr>
-                <w:lang w:val="it-IT"/>
-              </w:rPr>
-              <w:t>L’insegnante clicca su una lezione che vuole visualizzare</w:t>
-            </w:r>
-          </w:p>
-          <w:p>
-            <w:pPr>
-              <w:pStyle w:val="Paragrafoelenco"/>
-              <w:numPr>
-                <w:ilvl w:val="0"/>
-                <w:numId w:val="5"/>
-              </w:numPr>
+              <w:ind w:left="360"/>
+              <w:rPr>
+                <w:lang w:val="it-IT"/>
+              </w:rPr>
+            </w:pPr>
+          </w:p>
+          <w:p>
+            <w:pPr>
+              <w:ind w:left="360"/>
+              <w:rPr>
+                <w:lang w:val="it-IT"/>
+              </w:rPr>
+            </w:pPr>
+          </w:p>
+          <w:p>
+            <w:pPr>
               <w:rPr>
                 <w:lang w:val="it-IT"/>
               </w:rPr>
@@ -2092,14 +2616,6 @@
               </w:rPr>
               <w:t>Il sistema le mostra la lezione</w:t>
             </w:r>
-          </w:p>
-          <w:p>
-            <w:pPr>
-              <w:ind w:left="360"/>
-              <w:rPr>
-                <w:lang w:val="it-IT"/>
-              </w:rPr>
-            </w:pPr>
           </w:p>
         </w:tc>
       </w:tr>
@@ -2117,11 +2633,15 @@
           <w:p>
             <w:pPr>
               <w:rPr>
-                <w:lang w:val="it-IT"/>
-              </w:rPr>
-            </w:pPr>
-            <w:r>
-              <w:rPr>
+                <w:b/>
+                <w:bCs/>
+                <w:lang w:val="it-IT"/>
+              </w:rPr>
+            </w:pPr>
+            <w:r>
+              <w:rPr>
+                <w:b/>
+                <w:bCs/>
                 <w:lang w:val="it-IT"/>
               </w:rPr>
               <w:t>Postcondizioni</w:t>
@@ -2131,6 +2651,7 @@
         <w:tc>
           <w:tcPr>
             <w:tcW w:w="7687" w:type="dxa"/>
+            <w:gridSpan w:val="2"/>
             <w:tcBorders>
               <w:top w:val="single" w:sz="4" w:space="0" w:color="auto"/>
               <w:left w:val="single" w:sz="4" w:space="0" w:color="auto"/>

</xml_diff>